<commit_message>
Sequence Diagram 3 and 4 added
</commit_message>
<xml_diff>
--- a/Analyse/Operationskontrakter/OC 4 - Edit Ingredient.docx
+++ b/Analyse/Operationskontrakter/OC 4 - Edit Ingredient.docx
@@ -10,6 +10,7 @@
           <w:lang w:val="en-US"/>
         </w:rPr>
       </w:pPr>
+      <w:proofErr w:type="spellStart"/>
       <w:r>
         <w:rPr>
           <w:sz w:val="32"/>
@@ -26,6 +27,7 @@
         </w:rPr>
         <w:t>ngredient</w:t>
       </w:r>
+      <w:proofErr w:type="spellEnd"/>
     </w:p>
     <w:p>
       <w:pPr>
@@ -46,12 +48,14 @@
         </w:rPr>
         <w:t xml:space="preserve">: </w:t>
       </w:r>
+      <w:proofErr w:type="spellStart"/>
       <w:r>
         <w:rPr>
           <w:lang w:val="en-US"/>
         </w:rPr>
         <w:t>editIngredient</w:t>
       </w:r>
+      <w:proofErr w:type="spellEnd"/>
     </w:p>
     <w:p>
       <w:pPr>
@@ -110,26 +114,62 @@
         <w:rPr>
           <w:lang w:val="en-US"/>
         </w:rPr>
-        <w:t xml:space="preserve">A listOfIngredients </w:t>
-      </w:r>
-      <w:r>
-        <w:rPr>
-          <w:lang w:val="en-US"/>
-        </w:rPr>
-        <w:t>loi exists</w:t>
-      </w:r>
-    </w:p>
-    <w:p>
-      <w:pPr>
-        <w:rPr>
-          <w:lang w:val="en-US"/>
-        </w:rPr>
-      </w:pPr>
-      <w:r>
-        <w:rPr>
-          <w:lang w:val="en-US"/>
-        </w:rPr>
-        <w:t>An ingredient i exists.</w:t>
+        <w:t xml:space="preserve">A </w:t>
+      </w:r>
+      <w:proofErr w:type="spellStart"/>
+      <w:r>
+        <w:rPr>
+          <w:lang w:val="en-US"/>
+        </w:rPr>
+        <w:t>listOfIngredients</w:t>
+      </w:r>
+      <w:proofErr w:type="spellEnd"/>
+      <w:r>
+        <w:rPr>
+          <w:lang w:val="en-US"/>
+        </w:rPr>
+        <w:t xml:space="preserve"> </w:t>
+      </w:r>
+      <w:proofErr w:type="spellStart"/>
+      <w:r>
+        <w:rPr>
+          <w:lang w:val="en-US"/>
+        </w:rPr>
+        <w:t>loi</w:t>
+      </w:r>
+      <w:proofErr w:type="spellEnd"/>
+      <w:r>
+        <w:rPr>
+          <w:lang w:val="en-US"/>
+        </w:rPr>
+        <w:t xml:space="preserve"> exists</w:t>
+      </w:r>
+    </w:p>
+    <w:p>
+      <w:pPr>
+        <w:rPr>
+          <w:lang w:val="en-US"/>
+        </w:rPr>
+      </w:pPr>
+      <w:r>
+        <w:rPr>
+          <w:lang w:val="en-US"/>
+        </w:rPr>
+        <w:t xml:space="preserve">An ingredient </w:t>
+      </w:r>
+      <w:proofErr w:type="spellStart"/>
+      <w:r>
+        <w:rPr>
+          <w:lang w:val="en-US"/>
+        </w:rPr>
+        <w:t>i</w:t>
+      </w:r>
+      <w:proofErr w:type="spellEnd"/>
+      <w:r>
+        <w:rPr>
+          <w:lang w:val="en-US"/>
+        </w:rPr>
+        <w:t xml:space="preserve"> exists.</w:t>
       </w:r>
     </w:p>
     <w:p>
@@ -151,18 +191,34 @@
         </w:rPr>
         <w:t>:</w:t>
       </w:r>
-    </w:p>
-    <w:p>
-      <w:pPr>
-        <w:rPr>
-          <w:lang w:val="en-US"/>
-        </w:rPr>
-      </w:pPr>
-      <w:r>
-        <w:rPr>
-          <w:lang w:val="en-US"/>
-        </w:rPr>
-        <w:t xml:space="preserve">An ingredient i </w:t>
+      <w:bookmarkStart w:id="0" w:name="_GoBack"/>
+      <w:bookmarkEnd w:id="0"/>
+    </w:p>
+    <w:p>
+      <w:pPr>
+        <w:rPr>
+          <w:lang w:val="en-US"/>
+        </w:rPr>
+      </w:pPr>
+      <w:r>
+        <w:rPr>
+          <w:lang w:val="en-US"/>
+        </w:rPr>
+        <w:t xml:space="preserve">An ingredient </w:t>
+      </w:r>
+      <w:proofErr w:type="spellStart"/>
+      <w:r>
+        <w:rPr>
+          <w:lang w:val="en-US"/>
+        </w:rPr>
+        <w:t>i</w:t>
+      </w:r>
+      <w:proofErr w:type="spellEnd"/>
+      <w:r>
+        <w:rPr>
+          <w:lang w:val="en-US"/>
+        </w:rPr>
+        <w:t xml:space="preserve"> </w:t>
       </w:r>
       <w:r>
         <w:rPr>
@@ -186,14 +242,24 @@
           <w:lang w:val="en-US"/>
         </w:rPr>
       </w:pPr>
+      <w:proofErr w:type="spellStart"/>
       <w:r>
         <w:rPr>
           <w:sz w:val="32"/>
           <w:szCs w:val="32"/>
           <w:lang w:val="en-US"/>
         </w:rPr>
-        <w:t>specifyName</w:t>
-      </w:r>
+        <w:t>specify</w:t>
+      </w:r>
+      <w:r>
+        <w:rPr>
+          <w:sz w:val="32"/>
+          <w:szCs w:val="32"/>
+          <w:lang w:val="en-US"/>
+        </w:rPr>
+        <w:t>Ingredient</w:t>
+      </w:r>
+      <w:proofErr w:type="spellEnd"/>
     </w:p>
     <w:p>
       <w:pPr>
@@ -214,12 +280,20 @@
         </w:rPr>
         <w:t xml:space="preserve">: </w:t>
       </w:r>
-      <w:r>
-        <w:rPr>
-          <w:lang w:val="en-US"/>
-        </w:rPr>
-        <w:t>specifyName</w:t>
-      </w:r>
+      <w:proofErr w:type="spellStart"/>
+      <w:r>
+        <w:rPr>
+          <w:lang w:val="en-US"/>
+        </w:rPr>
+        <w:t>specify</w:t>
+      </w:r>
+      <w:r>
+        <w:rPr>
+          <w:lang w:val="en-US"/>
+        </w:rPr>
+        <w:t>Ingredient</w:t>
+      </w:r>
+      <w:proofErr w:type="spellEnd"/>
       <w:r>
         <w:rPr>
           <w:lang w:val="en-US"/>
@@ -284,10 +358,22 @@
         <w:rPr>
           <w:lang w:val="en-US"/>
         </w:rPr>
-        <w:t>A valid name was chosen for i.</w:t>
-      </w:r>
-      <w:bookmarkStart w:id="0" w:name="_GoBack"/>
-      <w:bookmarkEnd w:id="0"/>
+        <w:t xml:space="preserve">A valid name was chosen for </w:t>
+      </w:r>
+      <w:proofErr w:type="spellStart"/>
+      <w:r>
+        <w:rPr>
+          <w:lang w:val="en-US"/>
+        </w:rPr>
+        <w:t>i</w:t>
+      </w:r>
+      <w:proofErr w:type="spellEnd"/>
+      <w:r>
+        <w:rPr>
+          <w:lang w:val="en-US"/>
+        </w:rPr>
+        <w:t>.</w:t>
+      </w:r>
     </w:p>
     <w:p>
       <w:pPr>
@@ -319,7 +405,21 @@
         <w:rPr>
           <w:lang w:val="en-US"/>
         </w:rPr>
-        <w:t>An ingredient i was changed.</w:t>
+        <w:t xml:space="preserve">An ingredient </w:t>
+      </w:r>
+      <w:proofErr w:type="spellStart"/>
+      <w:r>
+        <w:rPr>
+          <w:lang w:val="en-US"/>
+        </w:rPr>
+        <w:t>i</w:t>
+      </w:r>
+      <w:proofErr w:type="spellEnd"/>
+      <w:r>
+        <w:rPr>
+          <w:lang w:val="en-US"/>
+        </w:rPr>
+        <w:t xml:space="preserve"> was changed.</w:t>
       </w:r>
     </w:p>
     <w:p>
@@ -341,37 +441,61 @@
           <w:lang w:val="en-US"/>
         </w:rPr>
       </w:pPr>
-      <w:r>
-        <w:rPr>
-          <w:lang w:val="en-US"/>
-        </w:rPr>
-        <w:t>i.calories was set to calories.</w:t>
-      </w:r>
-    </w:p>
-    <w:p>
-      <w:pPr>
-        <w:rPr>
-          <w:lang w:val="en-US"/>
-        </w:rPr>
-      </w:pPr>
-      <w:r>
-        <w:rPr>
-          <w:lang w:val="en-US"/>
-        </w:rPr>
-        <w:t>i.protein was set to protein.</w:t>
-      </w:r>
-    </w:p>
-    <w:p>
-      <w:pPr>
-        <w:rPr>
-          <w:lang w:val="en-US"/>
-        </w:rPr>
-      </w:pPr>
-      <w:r>
-        <w:rPr>
-          <w:lang w:val="en-US"/>
-        </w:rPr>
-        <w:t>i.carbohydrates was set to carbohydrates.</w:t>
+      <w:proofErr w:type="spellStart"/>
+      <w:r>
+        <w:rPr>
+          <w:lang w:val="en-US"/>
+        </w:rPr>
+        <w:t>i.calories</w:t>
+      </w:r>
+      <w:proofErr w:type="spellEnd"/>
+      <w:r>
+        <w:rPr>
+          <w:lang w:val="en-US"/>
+        </w:rPr>
+        <w:t xml:space="preserve"> was set to calories.</w:t>
+      </w:r>
+    </w:p>
+    <w:p>
+      <w:pPr>
+        <w:rPr>
+          <w:lang w:val="en-US"/>
+        </w:rPr>
+      </w:pPr>
+      <w:proofErr w:type="spellStart"/>
+      <w:r>
+        <w:rPr>
+          <w:lang w:val="en-US"/>
+        </w:rPr>
+        <w:t>i.protein</w:t>
+      </w:r>
+      <w:proofErr w:type="spellEnd"/>
+      <w:r>
+        <w:rPr>
+          <w:lang w:val="en-US"/>
+        </w:rPr>
+        <w:t xml:space="preserve"> was set to protein.</w:t>
+      </w:r>
+    </w:p>
+    <w:p>
+      <w:pPr>
+        <w:rPr>
+          <w:lang w:val="en-US"/>
+        </w:rPr>
+      </w:pPr>
+      <w:proofErr w:type="spellStart"/>
+      <w:r>
+        <w:rPr>
+          <w:lang w:val="en-US"/>
+        </w:rPr>
+        <w:t>i.carbohydrates</w:t>
+      </w:r>
+      <w:proofErr w:type="spellEnd"/>
+      <w:r>
+        <w:rPr>
+          <w:lang w:val="en-US"/>
+        </w:rPr>
+        <w:t xml:space="preserve"> was set to carbohydrates.</w:t>
       </w:r>
     </w:p>
     <w:p>

</xml_diff>